<commit_message>
Lab 1 Done Full
</commit_message>
<xml_diff>
--- a/lab1/report.docx
+++ b/lab1/report.docx
@@ -954,7 +954,12 @@
         </w:rPr>
       </w:pPr>
       <w:r>
-        <w:rPr/>
+        <w:rPr>
+          <w:rFonts w:eastAsia="Times New Roman" w:cs="Times New Roman" w:ascii="Times New Roman" w:hAnsi="Times New Roman"/>
+          <w:color w:val="000000"/>
+          <w:sz w:val="24"/>
+          <w:szCs w:val="24"/>
+        </w:rPr>
       </w:r>
     </w:p>
     <w:p>
@@ -996,166 +1001,112 @@
           <w:sz w:val="24"/>
           <w:szCs w:val="24"/>
         </w:rPr>
-        <w:t>Размер глобальной памяти</w:t>
-      </w:r>
-      <w:r>
-        <w:rPr>
-          <w:rFonts w:eastAsia="Times New Roman" w:cs="Times New Roman" w:ascii="Times New Roman" w:hAnsi="Times New Roman"/>
-          <w:color w:val="000000"/>
-          <w:sz w:val="24"/>
-          <w:szCs w:val="24"/>
-        </w:rPr>
-        <w:t>: 3150381056</w:t>
-      </w:r>
-    </w:p>
-    <w:p>
-      <w:pPr>
-        <w:pStyle w:val="Normal"/>
-        <w:jc w:val="both"/>
-        <w:rPr>
-          <w:rFonts w:ascii="Times New Roman" w:hAnsi="Times New Roman" w:eastAsia="Times New Roman" w:cs="Times New Roman"/>
-          <w:color w:val="000000"/>
-          <w:sz w:val="24"/>
-          <w:szCs w:val="24"/>
-        </w:rPr>
-      </w:pPr>
-      <w:r>
-        <w:rPr>
-          <w:rFonts w:eastAsia="Times New Roman" w:cs="Times New Roman" w:ascii="Times New Roman" w:hAnsi="Times New Roman"/>
-          <w:color w:val="000000"/>
-          <w:sz w:val="24"/>
-          <w:szCs w:val="24"/>
-        </w:rPr>
-        <w:t>Размер константной памяти</w:t>
-      </w:r>
-      <w:r>
-        <w:rPr>
-          <w:rFonts w:eastAsia="Times New Roman" w:cs="Times New Roman" w:ascii="Times New Roman" w:hAnsi="Times New Roman"/>
-          <w:color w:val="000000"/>
-          <w:sz w:val="24"/>
-          <w:szCs w:val="24"/>
-        </w:rPr>
-        <w:t xml:space="preserve"> : 65536</w:t>
-      </w:r>
-    </w:p>
-    <w:p>
-      <w:pPr>
-        <w:pStyle w:val="Normal"/>
-        <w:jc w:val="both"/>
-        <w:rPr>
-          <w:rFonts w:ascii="Times New Roman" w:hAnsi="Times New Roman" w:eastAsia="Times New Roman" w:cs="Times New Roman"/>
-          <w:color w:val="000000"/>
-          <w:sz w:val="24"/>
-          <w:szCs w:val="24"/>
-        </w:rPr>
-      </w:pPr>
-      <w:r>
-        <w:rPr>
-          <w:rFonts w:eastAsia="Times New Roman" w:cs="Times New Roman" w:ascii="Times New Roman" w:hAnsi="Times New Roman"/>
-          <w:color w:val="000000"/>
-          <w:sz w:val="24"/>
-          <w:szCs w:val="24"/>
-        </w:rPr>
-        <w:t>Размер разделяемой памяти:</w:t>
-      </w:r>
-      <w:r>
-        <w:rPr>
-          <w:rFonts w:eastAsia="Times New Roman" w:cs="Times New Roman" w:ascii="Times New Roman" w:hAnsi="Times New Roman"/>
-          <w:color w:val="000000"/>
-          <w:sz w:val="24"/>
-          <w:szCs w:val="24"/>
-        </w:rPr>
-        <w:t xml:space="preserve"> 49152</w:t>
-      </w:r>
-    </w:p>
-    <w:p>
-      <w:pPr>
-        <w:pStyle w:val="Normal"/>
-        <w:jc w:val="both"/>
-        <w:rPr>
-          <w:rFonts w:ascii="Times New Roman" w:hAnsi="Times New Roman" w:eastAsia="Times New Roman" w:cs="Times New Roman"/>
-          <w:color w:val="000000"/>
-          <w:sz w:val="24"/>
-          <w:szCs w:val="24"/>
-        </w:rPr>
-      </w:pPr>
-      <w:r>
-        <w:rPr>
-          <w:rFonts w:eastAsia="Times New Roman" w:cs="Times New Roman" w:ascii="Times New Roman" w:hAnsi="Times New Roman"/>
-          <w:color w:val="000000"/>
-          <w:sz w:val="24"/>
-          <w:szCs w:val="24"/>
-        </w:rPr>
-        <w:t>Регистров на блок:</w:t>
-      </w:r>
-      <w:r>
-        <w:rPr>
-          <w:rFonts w:eastAsia="Times New Roman" w:cs="Times New Roman" w:ascii="Times New Roman" w:hAnsi="Times New Roman"/>
-          <w:color w:val="000000"/>
-          <w:sz w:val="24"/>
-          <w:szCs w:val="24"/>
-        </w:rPr>
-        <w:t xml:space="preserve"> 32768</w:t>
-      </w:r>
-    </w:p>
-    <w:p>
-      <w:pPr>
-        <w:pStyle w:val="Normal"/>
-        <w:jc w:val="both"/>
-        <w:rPr>
-          <w:rFonts w:ascii="Times New Roman" w:hAnsi="Times New Roman" w:eastAsia="Times New Roman" w:cs="Times New Roman"/>
-          <w:color w:val="000000"/>
-          <w:sz w:val="24"/>
-          <w:szCs w:val="24"/>
-        </w:rPr>
-      </w:pPr>
-      <w:r>
-        <w:rPr>
-          <w:rFonts w:eastAsia="Times New Roman" w:cs="Times New Roman" w:ascii="Times New Roman" w:hAnsi="Times New Roman"/>
-          <w:color w:val="000000"/>
-          <w:sz w:val="24"/>
-          <w:szCs w:val="24"/>
-        </w:rPr>
-        <w:t>Максимум потоков на блок:</w:t>
-      </w:r>
-      <w:r>
-        <w:rPr>
-          <w:rFonts w:eastAsia="Times New Roman" w:cs="Times New Roman" w:ascii="Times New Roman" w:hAnsi="Times New Roman"/>
-          <w:color w:val="000000"/>
-          <w:sz w:val="24"/>
-          <w:szCs w:val="24"/>
-        </w:rPr>
-        <w:t xml:space="preserve"> 1024</w:t>
-      </w:r>
-    </w:p>
-    <w:p>
-      <w:pPr>
-        <w:pStyle w:val="Normal"/>
-        <w:jc w:val="both"/>
-        <w:rPr>
-          <w:rFonts w:ascii="Times New Roman" w:hAnsi="Times New Roman" w:eastAsia="Times New Roman" w:cs="Times New Roman"/>
-          <w:color w:val="000000"/>
-          <w:sz w:val="24"/>
-          <w:szCs w:val="24"/>
-        </w:rPr>
-      </w:pPr>
-      <w:r>
-        <w:rPr>
-          <w:rFonts w:eastAsia="Times New Roman" w:cs="Times New Roman" w:ascii="Times New Roman" w:hAnsi="Times New Roman"/>
-          <w:color w:val="000000"/>
-          <w:sz w:val="24"/>
-          <w:szCs w:val="24"/>
-        </w:rPr>
-        <w:t>Количество мультипроцессоров</w:t>
-      </w:r>
-      <w:r>
-        <w:rPr>
-          <w:rFonts w:eastAsia="Times New Roman" w:cs="Times New Roman" w:ascii="Times New Roman" w:hAnsi="Times New Roman"/>
-          <w:color w:val="000000"/>
-          <w:sz w:val="24"/>
-          <w:szCs w:val="24"/>
-        </w:rPr>
-        <w:t xml:space="preserve"> : 3</w:t>
+        <w:t>Размер глобальной памяти: 3150381056</w:t>
+      </w:r>
+    </w:p>
+    <w:p>
+      <w:pPr>
+        <w:pStyle w:val="Normal"/>
+        <w:jc w:val="both"/>
+        <w:rPr>
+          <w:rFonts w:ascii="Times New Roman" w:hAnsi="Times New Roman" w:eastAsia="Times New Roman" w:cs="Times New Roman"/>
+          <w:color w:val="000000"/>
+          <w:sz w:val="24"/>
+          <w:szCs w:val="24"/>
+        </w:rPr>
+      </w:pPr>
+      <w:r>
+        <w:rPr>
+          <w:rFonts w:eastAsia="Times New Roman" w:cs="Times New Roman" w:ascii="Times New Roman" w:hAnsi="Times New Roman"/>
+          <w:color w:val="000000"/>
+          <w:sz w:val="24"/>
+          <w:szCs w:val="24"/>
+        </w:rPr>
+        <w:t>Размер константной памяти : 65536</w:t>
+      </w:r>
+    </w:p>
+    <w:p>
+      <w:pPr>
+        <w:pStyle w:val="Normal"/>
+        <w:jc w:val="both"/>
+        <w:rPr>
+          <w:rFonts w:ascii="Times New Roman" w:hAnsi="Times New Roman" w:eastAsia="Times New Roman" w:cs="Times New Roman"/>
+          <w:color w:val="000000"/>
+          <w:sz w:val="24"/>
+          <w:szCs w:val="24"/>
+        </w:rPr>
+      </w:pPr>
+      <w:r>
+        <w:rPr>
+          <w:rFonts w:eastAsia="Times New Roman" w:cs="Times New Roman" w:ascii="Times New Roman" w:hAnsi="Times New Roman"/>
+          <w:color w:val="000000"/>
+          <w:sz w:val="24"/>
+          <w:szCs w:val="24"/>
+        </w:rPr>
+        <w:t>Размер разделяемой памяти: 49152</w:t>
+      </w:r>
+    </w:p>
+    <w:p>
+      <w:pPr>
+        <w:pStyle w:val="Normal"/>
+        <w:jc w:val="both"/>
+        <w:rPr>
+          <w:rFonts w:ascii="Times New Roman" w:hAnsi="Times New Roman" w:eastAsia="Times New Roman" w:cs="Times New Roman"/>
+          <w:color w:val="000000"/>
+          <w:sz w:val="24"/>
+          <w:szCs w:val="24"/>
+        </w:rPr>
+      </w:pPr>
+      <w:r>
+        <w:rPr>
+          <w:rFonts w:eastAsia="Times New Roman" w:cs="Times New Roman" w:ascii="Times New Roman" w:hAnsi="Times New Roman"/>
+          <w:color w:val="000000"/>
+          <w:sz w:val="24"/>
+          <w:szCs w:val="24"/>
+        </w:rPr>
+        <w:t>Регистров на блок: 32768</w:t>
+      </w:r>
+    </w:p>
+    <w:p>
+      <w:pPr>
+        <w:pStyle w:val="Normal"/>
+        <w:jc w:val="both"/>
+        <w:rPr>
+          <w:rFonts w:ascii="Times New Roman" w:hAnsi="Times New Roman" w:eastAsia="Times New Roman" w:cs="Times New Roman"/>
+          <w:color w:val="000000"/>
+          <w:sz w:val="24"/>
+          <w:szCs w:val="24"/>
+        </w:rPr>
+      </w:pPr>
+      <w:r>
+        <w:rPr>
+          <w:rFonts w:eastAsia="Times New Roman" w:cs="Times New Roman" w:ascii="Times New Roman" w:hAnsi="Times New Roman"/>
+          <w:color w:val="000000"/>
+          <w:sz w:val="24"/>
+          <w:szCs w:val="24"/>
+        </w:rPr>
+        <w:t>Максимум потоков на блок: 1024</w:t>
+      </w:r>
+    </w:p>
+    <w:p>
+      <w:pPr>
+        <w:pStyle w:val="Normal"/>
+        <w:jc w:val="both"/>
+        <w:rPr>
+          <w:rFonts w:ascii="Times New Roman" w:hAnsi="Times New Roman" w:eastAsia="Times New Roman" w:cs="Times New Roman"/>
+          <w:color w:val="000000"/>
+          <w:sz w:val="24"/>
+          <w:szCs w:val="24"/>
+        </w:rPr>
+      </w:pPr>
+      <w:r>
+        <w:rPr>
+          <w:rFonts w:eastAsia="Times New Roman" w:cs="Times New Roman" w:ascii="Times New Roman" w:hAnsi="Times New Roman"/>
+          <w:color w:val="000000"/>
+          <w:sz w:val="24"/>
+          <w:szCs w:val="24"/>
+        </w:rPr>
+        <w:t>Количество мультипроцессоров : 3</w:t>
       </w:r>
     </w:p>
     <w:p>
@@ -1212,22 +1163,32 @@
         </w:rPr>
       </w:pPr>
       <w:r>
-        <w:rPr/>
-      </w:r>
-    </w:p>
-    <w:p>
-      <w:pPr>
-        <w:pStyle w:val="Normal"/>
-        <w:jc w:val="both"/>
-        <w:rPr>
-          <w:rFonts w:ascii="Times New Roman" w:hAnsi="Times New Roman" w:eastAsia="Times New Roman" w:cs="Times New Roman"/>
-          <w:color w:val="000000"/>
-          <w:sz w:val="24"/>
-          <w:szCs w:val="24"/>
-        </w:rPr>
-      </w:pPr>
-      <w:r>
-        <w:rPr/>
+        <w:rPr>
+          <w:rFonts w:eastAsia="Times New Roman" w:cs="Times New Roman" w:ascii="Times New Roman" w:hAnsi="Times New Roman"/>
+          <w:color w:val="000000"/>
+          <w:sz w:val="24"/>
+          <w:szCs w:val="24"/>
+        </w:rPr>
+      </w:r>
+    </w:p>
+    <w:p>
+      <w:pPr>
+        <w:pStyle w:val="Normal"/>
+        <w:jc w:val="both"/>
+        <w:rPr>
+          <w:rFonts w:ascii="Times New Roman" w:hAnsi="Times New Roman" w:eastAsia="Times New Roman" w:cs="Times New Roman"/>
+          <w:color w:val="000000"/>
+          <w:sz w:val="24"/>
+          <w:szCs w:val="24"/>
+        </w:rPr>
+      </w:pPr>
+      <w:r>
+        <w:rPr>
+          <w:rFonts w:eastAsia="Times New Roman" w:cs="Times New Roman" w:ascii="Times New Roman" w:hAnsi="Times New Roman"/>
+          <w:color w:val="000000"/>
+          <w:sz w:val="24"/>
+          <w:szCs w:val="24"/>
+        </w:rPr>
       </w:r>
     </w:p>
     <w:p>
@@ -1284,56 +1245,52 @@
         </w:rPr>
       </w:pPr>
       <w:r>
-        <w:rPr/>
-      </w:r>
-    </w:p>
-    <w:p>
-      <w:pPr>
-        <w:pStyle w:val="Normal"/>
-        <w:jc w:val="both"/>
-        <w:rPr>
-          <w:rFonts w:ascii="Times New Roman" w:hAnsi="Times New Roman" w:eastAsia="Times New Roman" w:cs="Times New Roman"/>
-          <w:color w:val="000000"/>
-          <w:sz w:val="24"/>
-          <w:szCs w:val="24"/>
-        </w:rPr>
-      </w:pPr>
-      <w:r>
-        <w:rPr>
-          <w:rFonts w:eastAsia="Times New Roman" w:cs="Times New Roman" w:ascii="Times New Roman" w:hAnsi="Times New Roman"/>
-          <w:color w:val="000000"/>
-          <w:sz w:val="24"/>
-          <w:szCs w:val="24"/>
-        </w:rPr>
-        <w:t>Д</w:t>
-      </w:r>
-      <w:r>
-        <w:rPr>
-          <w:rFonts w:eastAsia="Times New Roman" w:cs="Times New Roman" w:ascii="Times New Roman" w:hAnsi="Times New Roman"/>
-          <w:color w:val="000000"/>
-          <w:sz w:val="24"/>
-          <w:szCs w:val="24"/>
-        </w:rPr>
-        <w:t>ля нахождения поэлементного минимума двух векторов достаточно вызвать количество нитей равное размеру массивов и записать в качестве результата минимум 2-ух соответствующих элементов массива по идентификатору в третий.</w:t>
-      </w:r>
-    </w:p>
-    <w:p>
-      <w:pPr>
-        <w:pStyle w:val="Normal"/>
-        <w:jc w:val="both"/>
-        <w:rPr>
-          <w:rFonts w:ascii="Times New Roman" w:hAnsi="Times New Roman" w:eastAsia="Times New Roman" w:cs="Times New Roman"/>
-          <w:color w:val="000000"/>
-          <w:sz w:val="24"/>
-          <w:szCs w:val="24"/>
-        </w:rPr>
-      </w:pPr>
-      <w:r>
-        <w:rPr>
-          <w:rFonts w:eastAsia="Times New Roman" w:cs="Times New Roman" w:ascii="Times New Roman" w:hAnsi="Times New Roman"/>
-          <w:color w:val="000000"/>
-          <w:sz w:val="28"/>
-          <w:szCs w:val="28"/>
+        <w:rPr>
+          <w:rFonts w:eastAsia="Times New Roman" w:cs="Times New Roman" w:ascii="Times New Roman" w:hAnsi="Times New Roman"/>
+          <w:color w:val="000000"/>
+          <w:sz w:val="24"/>
+          <w:szCs w:val="24"/>
+        </w:rPr>
+      </w:r>
+    </w:p>
+    <w:p>
+      <w:pPr>
+        <w:pStyle w:val="Normal"/>
+        <w:jc w:val="both"/>
+        <w:rPr>
+          <w:rFonts w:ascii="Times New Roman" w:hAnsi="Times New Roman" w:eastAsia="Times New Roman" w:cs="Times New Roman"/>
+          <w:color w:val="000000"/>
+          <w:sz w:val="24"/>
+          <w:szCs w:val="24"/>
+        </w:rPr>
+      </w:pPr>
+      <w:r>
+        <w:rPr>
+          <w:rFonts w:eastAsia="Times New Roman" w:cs="Times New Roman" w:ascii="Times New Roman" w:hAnsi="Times New Roman"/>
+          <w:color w:val="000000"/>
+          <w:sz w:val="24"/>
+          <w:szCs w:val="24"/>
+        </w:rPr>
+        <w:t>Для нахождения поэлементного минимума двух векторов достаточно вызвать количество нитей равное размеру массивов и записать в качестве результата минимум 2-ух соответствующих элементов массива по идентификатору в третий.</w:t>
+      </w:r>
+    </w:p>
+    <w:p>
+      <w:pPr>
+        <w:pStyle w:val="Normal"/>
+        <w:jc w:val="both"/>
+        <w:rPr>
+          <w:rFonts w:ascii="Times New Roman" w:hAnsi="Times New Roman" w:eastAsia="Times New Roman" w:cs="Times New Roman"/>
+          <w:color w:val="000000"/>
+          <w:sz w:val="24"/>
+          <w:szCs w:val="24"/>
+        </w:rPr>
+      </w:pPr>
+      <w:r>
+        <w:rPr>
+          <w:rFonts w:eastAsia="Times New Roman" w:cs="Times New Roman" w:ascii="Times New Roman" w:hAnsi="Times New Roman"/>
+          <w:color w:val="000000"/>
+          <w:sz w:val="24"/>
+          <w:szCs w:val="24"/>
         </w:rPr>
       </w:r>
     </w:p>
@@ -1378,111 +1335,48 @@
           <w:sz w:val="24"/>
           <w:szCs w:val="24"/>
         </w:rPr>
-        <w:t xml:space="preserve">Для выполнения программы я реализовал собственный вектор в методе которого и вызывался kernel. Для того, чтобы выполнить поэлементную операцию минимума необходимо выделить 3 дополнительных блока памяти </w:t>
-      </w:r>
-      <w:r>
-        <w:rPr>
-          <w:rFonts w:eastAsia="Times New Roman" w:cs="Times New Roman" w:ascii="Times New Roman" w:hAnsi="Times New Roman"/>
-          <w:color w:val="000000"/>
-          <w:sz w:val="24"/>
-          <w:szCs w:val="24"/>
-        </w:rPr>
-        <w:t>на device: в первых двух будут храниться  2 входных вектора, а в третий записываться результат. Для более оптимального обращения с памятью можно было обойтись 2 блоками, однако для лучшей читаемости  кода и в целях лучше разобраться со структурой программирования на CUDA я не стал этого делать. После аллокации я скопировал данные из векторов в выделенные массивы с помощью функции cudaMemcpy. После работы kernel я скопировал результат в выходной вектор с помощью аналогичной функции.</w:t>
-      </w:r>
-    </w:p>
-    <w:p>
-      <w:pPr>
-        <w:pStyle w:val="Normal"/>
-        <w:jc w:val="both"/>
-        <w:rPr>
-          <w:rFonts w:ascii="Times New Roman" w:hAnsi="Times New Roman" w:eastAsia="Times New Roman" w:cs="Times New Roman"/>
-          <w:color w:val="000000"/>
-          <w:sz w:val="24"/>
-          <w:szCs w:val="24"/>
-        </w:rPr>
-      </w:pPr>
-      <w:r>
-        <w:rPr>
-          <w:rFonts w:eastAsia="Times New Roman" w:cs="Times New Roman" w:ascii="Times New Roman" w:hAnsi="Times New Roman"/>
-          <w:color w:val="000000"/>
-          <w:sz w:val="28"/>
-          <w:szCs w:val="28"/>
-        </w:rPr>
-      </w:r>
-    </w:p>
-    <w:p>
-      <w:pPr>
-        <w:pStyle w:val="Normal"/>
-        <w:jc w:val="both"/>
-        <w:rPr>
-          <w:rFonts w:ascii="Times New Roman" w:hAnsi="Times New Roman" w:eastAsia="Times New Roman" w:cs="Times New Roman"/>
-          <w:color w:val="000000"/>
-          <w:sz w:val="24"/>
-          <w:szCs w:val="24"/>
-        </w:rPr>
-      </w:pPr>
-      <w:r>
-        <w:rPr>
-          <w:rFonts w:eastAsia="Times New Roman" w:cs="Times New Roman" w:ascii="Times New Roman" w:hAnsi="Times New Roman"/>
-          <w:color w:val="000000"/>
-          <w:sz w:val="24"/>
-          <w:szCs w:val="24"/>
-        </w:rPr>
-        <w:t xml:space="preserve">Для запуска kernel на </w:t>
-      </w:r>
-      <w:r>
-        <w:rPr>
-          <w:rFonts w:eastAsia="Times New Roman" w:cs="Times New Roman" w:ascii="Times New Roman" w:hAnsi="Times New Roman"/>
-          <w:color w:val="000000"/>
-          <w:sz w:val="24"/>
-          <w:szCs w:val="24"/>
-        </w:rPr>
-        <w:t>device</w:t>
-      </w:r>
-      <w:r>
-        <w:rPr>
-          <w:rFonts w:eastAsia="Times New Roman" w:cs="Times New Roman" w:ascii="Times New Roman" w:hAnsi="Times New Roman"/>
-          <w:color w:val="000000"/>
-          <w:sz w:val="24"/>
-          <w:szCs w:val="24"/>
-        </w:rPr>
-        <w:t xml:space="preserve"> необходимо задать количество блоков и потоков в каждом из блоков. </w:t>
-      </w:r>
-      <w:r>
-        <w:rPr>
-          <w:rFonts w:eastAsia="Times New Roman" w:cs="Times New Roman" w:ascii="Times New Roman" w:hAnsi="Times New Roman"/>
-          <w:color w:val="000000"/>
-          <w:sz w:val="24"/>
-          <w:szCs w:val="24"/>
-        </w:rPr>
-        <w:t>Для одномерного массива нам достаточно вызывать блоки и нити в одном измерении.</w:t>
-      </w:r>
-      <w:r>
-        <w:rPr>
-          <w:rFonts w:eastAsia="Times New Roman" w:cs="Times New Roman" w:ascii="Times New Roman" w:hAnsi="Times New Roman"/>
-          <w:color w:val="000000"/>
-          <w:sz w:val="24"/>
-          <w:szCs w:val="24"/>
-        </w:rPr>
-        <w:t xml:space="preserve"> Вызов kernel с количеством нитей на блок — 512 и количеством блоков, достаточным для того, чтобы каждому отдельному потоку достался один элемент </w:t>
-      </w:r>
-      <w:r>
-        <w:rPr>
-          <w:rFonts w:eastAsia="Times New Roman" w:cs="Times New Roman" w:ascii="Times New Roman" w:hAnsi="Times New Roman"/>
-          <w:color w:val="000000"/>
-          <w:sz w:val="24"/>
-          <w:szCs w:val="24"/>
-        </w:rPr>
-        <w:t>из каждого массива</w:t>
-      </w:r>
-      <w:r>
-        <w:rPr>
-          <w:rFonts w:eastAsia="Times New Roman" w:cs="Times New Roman" w:ascii="Times New Roman" w:hAnsi="Times New Roman"/>
-          <w:color w:val="000000"/>
-          <w:sz w:val="24"/>
-          <w:szCs w:val="24"/>
-        </w:rPr>
-        <w:t>:</w:t>
+        <w:t>Для выполнения программы я реализовал собственный вектор в методе которого и вызывался kernel. Для того, чтобы выполнить поэлементную операцию минимума необходимо выделить 3 дополнительных блока памяти на device: в первых двух будут храниться  2 входных вектора, а в третий записываться результат. Для более оптимального обращения с памятью можно было обойтись 2 блоками, однако для лучшей читаемости  кода и в целях лучше разобраться со структурой программирования на CUDA я не стал этого делать. После аллокации я скопировал данные из векторов в выделенные массивы с помощью функции cudaMemcpy. После работы kernel я скопировал результат в выходной вектор с помощью аналогичной функции.</w:t>
+      </w:r>
+    </w:p>
+    <w:p>
+      <w:pPr>
+        <w:pStyle w:val="Normal"/>
+        <w:jc w:val="both"/>
+        <w:rPr>
+          <w:rFonts w:ascii="Times New Roman" w:hAnsi="Times New Roman" w:eastAsia="Times New Roman" w:cs="Times New Roman"/>
+          <w:color w:val="000000"/>
+          <w:sz w:val="24"/>
+          <w:szCs w:val="24"/>
+        </w:rPr>
+      </w:pPr>
+      <w:r>
+        <w:rPr>
+          <w:rFonts w:eastAsia="Times New Roman" w:cs="Times New Roman" w:ascii="Times New Roman" w:hAnsi="Times New Roman"/>
+          <w:color w:val="000000"/>
+          <w:sz w:val="24"/>
+          <w:szCs w:val="24"/>
+        </w:rPr>
+      </w:r>
+    </w:p>
+    <w:p>
+      <w:pPr>
+        <w:pStyle w:val="Normal"/>
+        <w:jc w:val="both"/>
+        <w:rPr>
+          <w:rFonts w:ascii="Times New Roman" w:hAnsi="Times New Roman" w:eastAsia="Times New Roman" w:cs="Times New Roman"/>
+          <w:color w:val="000000"/>
+          <w:sz w:val="24"/>
+          <w:szCs w:val="24"/>
+        </w:rPr>
+      </w:pPr>
+      <w:r>
+        <w:rPr>
+          <w:rFonts w:eastAsia="Times New Roman" w:cs="Times New Roman" w:ascii="Times New Roman" w:hAnsi="Times New Roman"/>
+          <w:color w:val="000000"/>
+          <w:sz w:val="24"/>
+          <w:szCs w:val="24"/>
+        </w:rPr>
+        <w:t>Для запуска kernel на device необходимо задать количество блоков и потоков в каждом из блоков. Для одномерного массива нам достаточно вызывать блоки и нити в одном измерении. Вызов kernel с количеством нитей на блок — 512 и количеством блоков, достаточным для того, чтобы каждому отдельному потоку достался один элемент из каждого массива:</w:t>
       </w:r>
     </w:p>
     <w:p>
@@ -1492,6 +1386,7 @@
         <w:rPr>
           <w:rFonts w:ascii="Droid Sans Mono;monospace;monospace;Droid Sans Fallback" w:hAnsi="Droid Sans Mono;monospace;monospace;Droid Sans Fallback" w:eastAsia="Times New Roman" w:cs="Times New Roman"/>
           <w:b w:val="false"/>
+          <w:b w:val="false"/>
           <w:color w:val="D4D4D4"/>
           <w:sz w:val="18"/>
           <w:szCs w:val="18"/>
@@ -1561,6 +1456,7 @@
         <w:rPr>
           <w:rFonts w:ascii="Droid Sans Mono;monospace;monospace;Droid Sans Fallback" w:hAnsi="Droid Sans Mono;monospace;monospace;Droid Sans Fallback" w:eastAsia="Times New Roman" w:cs="Times New Roman"/>
           <w:b w:val="false"/>
+          <w:b w:val="false"/>
           <w:color w:val="D4D4D4"/>
           <w:sz w:val="18"/>
           <w:szCs w:val="18"/>
@@ -1606,6 +1502,7 @@
         <w:rPr>
           <w:rFonts w:ascii="Droid Sans Mono;monospace;monospace;Droid Sans Fallback" w:hAnsi="Droid Sans Mono;monospace;monospace;Droid Sans Fallback" w:eastAsia="Times New Roman" w:cs="Times New Roman"/>
           <w:b w:val="false"/>
+          <w:b w:val="false"/>
           <w:color w:val="D4D4D4"/>
           <w:sz w:val="18"/>
           <w:szCs w:val="18"/>
@@ -1686,6 +1583,7 @@
         <w:rPr>
           <w:rFonts w:ascii="Droid Sans Mono;monospace;monospace;Droid Sans Fallback" w:hAnsi="Droid Sans Mono;monospace;monospace;Droid Sans Fallback"/>
           <w:b w:val="false"/>
+          <w:b w:val="false"/>
           <w:color w:val="D4D4D4"/>
           <w:sz w:val="18"/>
           <w:szCs w:val="18"/>
@@ -1788,6 +1686,7 @@
         <w:rPr>
           <w:rFonts w:ascii="Droid Sans Mono;monospace;monospace;Droid Sans Fallback" w:hAnsi="Droid Sans Mono;monospace;monospace;Droid Sans Fallback"/>
           <w:b w:val="false"/>
+          <w:b w:val="false"/>
           <w:color w:val="D4D4D4"/>
           <w:sz w:val="18"/>
           <w:szCs w:val="18"/>
@@ -1956,6 +1855,7 @@
         <w:rPr>
           <w:rFonts w:ascii="Droid Sans Mono;monospace;monospace;Droid Sans Fallback" w:hAnsi="Droid Sans Mono;monospace;monospace;Droid Sans Fallback"/>
           <w:b w:val="false"/>
+          <w:b w:val="false"/>
           <w:color w:val="D4D4D4"/>
           <w:sz w:val="18"/>
           <w:szCs w:val="18"/>
@@ -1992,6 +1892,7 @@
         <w:rPr>
           <w:rFonts w:ascii="Droid Sans Mono;monospace;monospace;Droid Sans Fallback" w:hAnsi="Droid Sans Mono;monospace;monospace;Droid Sans Fallback"/>
           <w:b w:val="false"/>
+          <w:b w:val="false"/>
           <w:color w:val="D4D4D4"/>
           <w:sz w:val="18"/>
           <w:szCs w:val="18"/>
@@ -2028,6 +1929,7 @@
         <w:rPr>
           <w:rFonts w:ascii="Droid Sans Mono;monospace;monospace;Droid Sans Fallback" w:hAnsi="Droid Sans Mono;monospace;monospace;Droid Sans Fallback"/>
           <w:b w:val="false"/>
+          <w:b w:val="false"/>
           <w:color w:val="D4D4D4"/>
           <w:sz w:val="18"/>
           <w:szCs w:val="18"/>
@@ -2053,6 +1955,7 @@
         <w:rPr>
           <w:rFonts w:ascii="Droid Sans Mono;monospace;monospace;Droid Sans Fallback" w:hAnsi="Droid Sans Mono;monospace;monospace;Droid Sans Fallback"/>
           <w:b w:val="false"/>
+          <w:b w:val="false"/>
           <w:color w:val="D4D4D4"/>
           <w:sz w:val="18"/>
           <w:szCs w:val="18"/>
@@ -2100,6 +2003,7 @@
         <w:rPr>
           <w:rFonts w:ascii="Droid Sans Mono;monospace;monospace;Droid Sans Fallback" w:hAnsi="Droid Sans Mono;monospace;monospace;Droid Sans Fallback"/>
           <w:b w:val="false"/>
+          <w:b w:val="false"/>
           <w:color w:val="D4D4D4"/>
           <w:sz w:val="18"/>
           <w:szCs w:val="18"/>
@@ -2147,6 +2051,7 @@
         <w:rPr>
           <w:rFonts w:ascii="Droid Sans Mono;monospace;monospace;Droid Sans Fallback" w:hAnsi="Droid Sans Mono;monospace;monospace;Droid Sans Fallback"/>
           <w:b w:val="false"/>
+          <w:b w:val="false"/>
           <w:color w:val="D4D4D4"/>
           <w:sz w:val="18"/>
           <w:szCs w:val="18"/>
@@ -2183,6 +2088,7 @@
         <w:rPr>
           <w:rFonts w:ascii="Droid Sans Mono;monospace;monospace;Droid Sans Fallback" w:hAnsi="Droid Sans Mono;monospace;monospace;Droid Sans Fallback"/>
           <w:b w:val="false"/>
+          <w:b w:val="false"/>
           <w:color w:val="D4D4D4"/>
           <w:sz w:val="18"/>
           <w:szCs w:val="18"/>
@@ -2216,8 +2122,8 @@
         <w:rPr>
           <w:rFonts w:eastAsia="Times New Roman" w:cs="Times New Roman" w:ascii="Times New Roman" w:hAnsi="Times New Roman"/>
           <w:color w:val="000000"/>
-          <w:sz w:val="28"/>
-          <w:szCs w:val="28"/>
+          <w:sz w:val="24"/>
+          <w:szCs w:val="24"/>
         </w:rPr>
       </w:r>
     </w:p>
@@ -2280,6 +2186,32 @@
           <w:szCs w:val="24"/>
         </w:rPr>
         <w:tab/>
+      </w:r>
+    </w:p>
+    <w:p>
+      <w:pPr>
+        <w:pStyle w:val="Normal"/>
+        <w:numPr>
+          <w:ilvl w:val="0"/>
+          <w:numId w:val="0"/>
+        </w:numPr>
+        <w:ind w:hanging="0"/>
+        <w:jc w:val="both"/>
+        <w:rPr>
+          <w:rFonts w:ascii="Times New Roman" w:hAnsi="Times New Roman" w:eastAsia="Times New Roman" w:cs="Times New Roman"/>
+          <w:color w:val="000000"/>
+          <w:sz w:val="24"/>
+          <w:szCs w:val="24"/>
+        </w:rPr>
+      </w:pPr>
+      <w:r>
+        <w:rPr>
+          <w:rFonts w:eastAsia="Times New Roman" w:cs="Times New Roman" w:ascii="Times New Roman" w:hAnsi="Times New Roman"/>
+          <w:color w:val="000000"/>
+          <w:sz w:val="24"/>
+          <w:szCs w:val="24"/>
+        </w:rPr>
+        <w:t>В силу идеи описанного мной решения, количество вызываемых блоков функционально заависит от количества нитей на блок, поэтому привожу результат замеров в зависимости от различного количества нитей на один блок:</w:t>
       </w:r>
     </w:p>
     <w:p>
@@ -2299,38 +2231,6 @@
         </w:rPr>
       </w:pPr>
       <w:r>
-        <w:rPr>
-          <w:rFonts w:eastAsia="Times New Roman" w:cs="Times New Roman" w:ascii="Times New Roman" w:hAnsi="Times New Roman"/>
-          <w:color w:val="000000"/>
-          <w:sz w:val="24"/>
-          <w:szCs w:val="24"/>
-        </w:rPr>
-        <w:t>В силу идеи описанного мной решения, количество вызываемых блоков функционально заависит от количества нитей на блок, поэтому привожу результат замеров в зависимости от различного количества нитей на один блок:</w:t>
-      </w:r>
-    </w:p>
-    <w:p>
-      <w:pPr>
-        <w:pStyle w:val="Normal"/>
-        <w:numPr>
-          <w:ilvl w:val="0"/>
-          <w:numId w:val="0"/>
-        </w:numPr>
-        <w:ind w:left="3229" w:hanging="0"/>
-        <w:jc w:val="both"/>
-        <w:rPr>
-          <w:rFonts w:ascii="Times New Roman" w:hAnsi="Times New Roman" w:eastAsia="Times New Roman" w:cs="Times New Roman"/>
-          <w:color w:val="000000"/>
-          <w:sz w:val="24"/>
-          <w:szCs w:val="24"/>
-        </w:rPr>
-      </w:pPr>
-      <w:r>
-        <w:rPr>
-          <w:rFonts w:eastAsia="Times New Roman" w:cs="Times New Roman" w:ascii="Times New Roman" w:hAnsi="Times New Roman"/>
-          <w:color w:val="000000"/>
-          <w:sz w:val="24"/>
-          <w:szCs w:val="24"/>
-        </w:rPr>
         <w:drawing>
           <wp:anchor behindDoc="0" distT="0" distB="0" distL="0" distR="0" simplePos="0" locked="0" layoutInCell="1" allowOverlap="1" relativeHeight="2">
             <wp:simplePos x="0" y="0"/>
@@ -2404,6 +2304,21 @@
         </w:rPr>
       </w:pPr>
       <w:r>
+        <w:rPr/>
+      </w:r>
+    </w:p>
+    <w:p>
+      <w:pPr>
+        <w:pStyle w:val="Normal"/>
+        <w:numPr>
+          <w:ilvl w:val="0"/>
+          <w:numId w:val="0"/>
+        </w:numPr>
+        <w:ind w:hanging="0"/>
+        <w:jc w:val="left"/>
+        <w:rPr/>
+      </w:pPr>
+      <w:r>
         <w:rPr>
           <w:rFonts w:eastAsia="Times New Roman" w:cs="Times New Roman" w:ascii="Times New Roman" w:hAnsi="Times New Roman"/>
           <w:color w:val="000000"/>
@@ -2421,16 +2336,42 @@
           <w:numId w:val="0"/>
         </w:numPr>
         <w:ind w:left="3229" w:hanging="0"/>
-        <w:jc w:val="both"/>
-        <w:rPr>
-          <w:rFonts w:ascii="Times New Roman" w:hAnsi="Times New Roman" w:eastAsia="Times New Roman" w:cs="Times New Roman"/>
-          <w:color w:val="000000"/>
-          <w:sz w:val="24"/>
-          <w:szCs w:val="24"/>
-        </w:rPr>
-      </w:pPr>
-      <w:r>
+        <w:jc w:val="left"/>
+        <w:rPr>
+          <w:rFonts w:ascii="Times New Roman" w:hAnsi="Times New Roman" w:eastAsia="Times New Roman" w:cs="Times New Roman"/>
+          <w:color w:val="000000"/>
+          <w:sz w:val="24"/>
+          <w:szCs w:val="24"/>
+        </w:rPr>
+      </w:pPr>
+      <w:r>
+        <w:rPr>
+          <w:rFonts w:eastAsia="Times New Roman" w:cs="Times New Roman" w:ascii="Times New Roman" w:hAnsi="Times New Roman"/>
+          <w:color w:val="000000"/>
+          <w:sz w:val="24"/>
+          <w:szCs w:val="24"/>
+        </w:rPr>
+      </w:r>
+    </w:p>
+    <w:p>
+      <w:pPr>
+        <w:pStyle w:val="Normal"/>
+        <w:numPr>
+          <w:ilvl w:val="0"/>
+          <w:numId w:val="0"/>
+        </w:numPr>
+        <w:ind w:hanging="0"/>
+        <w:jc w:val="left"/>
         <w:rPr/>
+      </w:pPr>
+      <w:r>
+        <w:rPr>
+          <w:rFonts w:eastAsia="Times New Roman" w:cs="Times New Roman" w:ascii="Times New Roman" w:hAnsi="Times New Roman"/>
+          <w:color w:val="000000"/>
+          <w:sz w:val="24"/>
+          <w:szCs w:val="24"/>
+        </w:rPr>
+        <w:t>Разница GPU по сравнению с CPU очевидна при предельном размере вектора:</w:t>
       </w:r>
     </w:p>
     <w:p>
@@ -2456,7 +2397,264 @@
           <w:sz w:val="24"/>
           <w:szCs w:val="24"/>
         </w:rPr>
-        <w:t>Разница GPU по сравнению с CPU очевидна при предельном размере вектора:</w:t>
+      </w:r>
+    </w:p>
+    <w:p>
+      <w:pPr>
+        <w:pStyle w:val="Normal"/>
+        <w:numPr>
+          <w:ilvl w:val="0"/>
+          <w:numId w:val="0"/>
+        </w:numPr>
+        <w:ind w:hanging="0"/>
+        <w:jc w:val="both"/>
+        <w:rPr>
+          <w:rFonts w:ascii="Droid Sans Mono;monospace;monospace;Droid Sans Fallback" w:hAnsi="Droid Sans Mono;monospace;monospace;Droid Sans Fallback"/>
+          <w:b/>
+          <w:b/>
+          <w:bCs/>
+          <w:color w:val="FF3838"/>
+          <w:sz w:val="21"/>
+        </w:rPr>
+      </w:pPr>
+      <w:r>
+        <w:rPr>
+          <w:rFonts w:eastAsia="Times New Roman" w:cs="Times New Roman" w:ascii="Times New Roman" w:hAnsi="Times New Roman"/>
+          <w:b/>
+          <w:bCs/>
+          <w:color w:val="FF3838"/>
+          <w:sz w:val="24"/>
+          <w:szCs w:val="24"/>
+        </w:rPr>
+        <w:t>GPU (threads: 1024)</w:t>
+      </w:r>
+    </w:p>
+    <w:p>
+      <w:pPr>
+        <w:pStyle w:val="Normal"/>
+        <w:spacing w:lineRule="atLeast" w:line="285"/>
+        <w:rPr>
+          <w:rFonts w:ascii="Droid Sans Mono;monospace;monospace;Droid Sans Fallback" w:hAnsi="Droid Sans Mono;monospace;monospace;Droid Sans Fallback"/>
+          <w:b/>
+          <w:b/>
+          <w:bCs/>
+          <w:color w:val="FF3838"/>
+          <w:sz w:val="21"/>
+        </w:rPr>
+      </w:pPr>
+      <w:r>
+        <w:rPr>
+          <w:rFonts w:ascii="Droid Sans Mono;monospace;monospace;Droid Sans Fallback" w:hAnsi="Droid Sans Mono;monospace;monospace;Droid Sans Fallback"/>
+          <w:b/>
+          <w:bCs/>
+          <w:color w:val="FF3838"/>
+          <w:sz w:val="21"/>
+        </w:rPr>
+        <w:tab/>
+        <w:tab/>
+        <w:tab/>
+        <w:t>size: 33500000</w:t>
+      </w:r>
+    </w:p>
+    <w:p>
+      <w:pPr>
+        <w:pStyle w:val="Normal"/>
+        <w:spacing w:lineRule="atLeast" w:line="285"/>
+        <w:rPr>
+          <w:rFonts w:ascii="Droid Sans Mono;monospace;monospace;Droid Sans Fallback" w:hAnsi="Droid Sans Mono;monospace;monospace;Droid Sans Fallback"/>
+          <w:b w:val="false"/>
+          <w:b w:val="false"/>
+          <w:color w:val="FF3838"/>
+          <w:sz w:val="21"/>
+        </w:rPr>
+      </w:pPr>
+      <w:r>
+        <w:rPr>
+          <w:rFonts w:ascii="Droid Sans Mono;monospace;monospace;Droid Sans Fallback" w:hAnsi="Droid Sans Mono;monospace;monospace;Droid Sans Fallback"/>
+          <w:b/>
+          <w:bCs/>
+          <w:color w:val="FF3838"/>
+          <w:sz w:val="21"/>
+        </w:rPr>
+        <w:t>time:</w:t>
+      </w:r>
+      <w:r>
+        <w:rPr>
+          <w:rFonts w:ascii="Droid Sans Mono;monospace;monospace;Droid Sans Fallback" w:hAnsi="Droid Sans Mono;monospace;monospace;Droid Sans Fallback"/>
+          <w:b w:val="false"/>
+          <w:color w:val="FF3838"/>
+          <w:sz w:val="21"/>
+        </w:rPr>
+        <w:t xml:space="preserve"> </w:t>
+      </w:r>
+      <w:r>
+        <w:rPr>
+          <w:rFonts w:ascii="Droid Sans Mono;monospace;monospace;Droid Sans Fallback" w:hAnsi="Droid Sans Mono;monospace;monospace;Droid Sans Fallback"/>
+          <w:b/>
+          <w:bCs/>
+          <w:color w:val="800080"/>
+          <w:sz w:val="21"/>
+        </w:rPr>
+        <w:t>26.35</w:t>
+      </w:r>
+      <w:r>
+        <w:rPr>
+          <w:rFonts w:ascii="Droid Sans Mono;monospace;monospace;Droid Sans Fallback" w:hAnsi="Droid Sans Mono;monospace;monospace;Droid Sans Fallback"/>
+          <w:b w:val="false"/>
+          <w:bCs w:val="false"/>
+          <w:color w:val="800080"/>
+          <w:sz w:val="21"/>
+        </w:rPr>
+        <w:t>ms</w:t>
+      </w:r>
+    </w:p>
+    <w:p>
+      <w:pPr>
+        <w:pStyle w:val="Normal"/>
+        <w:spacing w:lineRule="atLeast" w:line="285"/>
+        <w:rPr>
+          <w:rFonts w:ascii="Times New Roman" w:hAnsi="Times New Roman" w:eastAsia="Times New Roman" w:cs="Times New Roman"/>
+          <w:color w:val="000000"/>
+          <w:sz w:val="24"/>
+          <w:szCs w:val="24"/>
+        </w:rPr>
+      </w:pPr>
+      <w:r>
+        <w:rPr>
+          <w:rFonts w:eastAsia="Times New Roman" w:cs="Times New Roman" w:ascii="Times New Roman" w:hAnsi="Times New Roman"/>
+          <w:color w:val="000000"/>
+          <w:sz w:val="24"/>
+          <w:szCs w:val="24"/>
+        </w:rPr>
+      </w:r>
+    </w:p>
+    <w:p>
+      <w:pPr>
+        <w:pStyle w:val="Normal"/>
+        <w:spacing w:lineRule="atLeast" w:line="285"/>
+        <w:rPr>
+          <w:rFonts w:ascii="Times New Roman" w:hAnsi="Times New Roman" w:eastAsia="Times New Roman" w:cs="Times New Roman"/>
+          <w:color w:val="000000"/>
+          <w:sz w:val="24"/>
+          <w:szCs w:val="24"/>
+        </w:rPr>
+      </w:pPr>
+      <w:r>
+        <w:rPr>
+          <w:rFonts w:eastAsia="Times New Roman" w:cs="Times New Roman" w:ascii="Times New Roman" w:hAnsi="Times New Roman"/>
+          <w:color w:val="000000"/>
+          <w:sz w:val="24"/>
+          <w:szCs w:val="24"/>
+        </w:rPr>
+      </w:r>
+    </w:p>
+    <w:p>
+      <w:pPr>
+        <w:pStyle w:val="Normal"/>
+        <w:spacing w:lineRule="atLeast" w:line="285"/>
+        <w:rPr>
+          <w:rFonts w:ascii="Droid Sans Mono;monospace;monospace;Droid Sans Fallback" w:hAnsi="Droid Sans Mono;monospace;monospace;Droid Sans Fallback"/>
+          <w:b/>
+          <w:b/>
+          <w:bCs/>
+          <w:color w:val="FF3838"/>
+          <w:sz w:val="21"/>
+          <w:highlight w:val="white"/>
+        </w:rPr>
+      </w:pPr>
+      <w:r>
+        <w:rPr>
+          <w:rFonts w:ascii="Droid Sans Mono;monospace;monospace;Droid Sans Fallback" w:hAnsi="Droid Sans Mono;monospace;monospace;Droid Sans Fallback"/>
+          <w:b/>
+          <w:bCs/>
+          <w:color w:val="FF3838"/>
+          <w:sz w:val="21"/>
+          <w:highlight w:val="white"/>
+        </w:rPr>
+        <w:t>CPU</w:t>
+      </w:r>
+    </w:p>
+    <w:p>
+      <w:pPr>
+        <w:pStyle w:val="Normal"/>
+        <w:spacing w:lineRule="atLeast" w:line="285"/>
+        <w:rPr>
+          <w:rFonts w:ascii="Droid Sans Mono;monospace;monospace;Droid Sans Fallback" w:hAnsi="Droid Sans Mono;monospace;monospace;Droid Sans Fallback"/>
+          <w:b/>
+          <w:b/>
+          <w:bCs/>
+          <w:color w:val="FF3838"/>
+          <w:sz w:val="21"/>
+          <w:highlight w:val="white"/>
+        </w:rPr>
+      </w:pPr>
+      <w:r>
+        <w:rPr>
+          <w:rFonts w:ascii="Droid Sans Mono;monospace;monospace;Droid Sans Fallback" w:hAnsi="Droid Sans Mono;monospace;monospace;Droid Sans Fallback"/>
+          <w:b/>
+          <w:bCs/>
+          <w:color w:val="FF3838"/>
+          <w:sz w:val="21"/>
+          <w:highlight w:val="white"/>
+        </w:rPr>
+        <w:t>size: 33500000</w:t>
+      </w:r>
+    </w:p>
+    <w:p>
+      <w:pPr>
+        <w:pStyle w:val="Normal"/>
+        <w:spacing w:lineRule="atLeast" w:line="285"/>
+        <w:rPr>
+          <w:rFonts w:ascii="Droid Sans Mono;monospace;monospace;Droid Sans Fallback" w:hAnsi="Droid Sans Mono;monospace;monospace;Droid Sans Fallback"/>
+          <w:b w:val="false"/>
+          <w:b w:val="false"/>
+          <w:color w:val="FF3838"/>
+          <w:sz w:val="21"/>
+          <w:highlight w:val="white"/>
+        </w:rPr>
+      </w:pPr>
+      <w:r>
+        <w:rPr>
+          <w:rFonts w:ascii="Droid Sans Mono;monospace;monospace;Droid Sans Fallback" w:hAnsi="Droid Sans Mono;monospace;monospace;Droid Sans Fallback"/>
+          <w:b/>
+          <w:bCs/>
+          <w:color w:val="FF3838"/>
+          <w:sz w:val="21"/>
+          <w:highlight w:val="white"/>
+        </w:rPr>
+        <w:t>time:</w:t>
+      </w:r>
+      <w:r>
+        <w:rPr>
+          <w:rFonts w:ascii="Droid Sans Mono;monospace;monospace;Droid Sans Fallback" w:hAnsi="Droid Sans Mono;monospace;monospace;Droid Sans Fallback"/>
+          <w:b w:val="false"/>
+          <w:color w:val="FF3838"/>
+          <w:sz w:val="21"/>
+          <w:highlight w:val="white"/>
+        </w:rPr>
+        <w:t xml:space="preserve"> </w:t>
+      </w:r>
+      <w:r>
+        <w:rPr>
+          <w:rFonts w:ascii="Droid Sans Mono;monospace;monospace;Droid Sans Fallback" w:hAnsi="Droid Sans Mono;monospace;monospace;Droid Sans Fallback"/>
+          <w:b/>
+          <w:bCs/>
+          <w:color w:val="800080"/>
+          <w:sz w:val="21"/>
+          <w:highlight w:val="white"/>
+        </w:rPr>
+        <w:t>419.563</w:t>
+      </w:r>
+      <w:r>
+        <w:rPr>
+          <w:rFonts w:ascii="Droid Sans Mono;monospace;monospace;Droid Sans Fallback" w:hAnsi="Droid Sans Mono;monospace;monospace;Droid Sans Fallback"/>
+          <w:b w:val="false"/>
+          <w:bCs w:val="false"/>
+          <w:color w:val="800080"/>
+          <w:sz w:val="21"/>
+          <w:highlight w:val="white"/>
+        </w:rPr>
+        <w:t>ms</w:t>
       </w:r>
     </w:p>
     <w:p>
@@ -2476,295 +2674,12 @@
         </w:rPr>
       </w:pPr>
       <w:r>
-        <w:rPr/>
-      </w:r>
-    </w:p>
-    <w:p>
-      <w:pPr>
-        <w:pStyle w:val="Normal"/>
-        <w:numPr>
-          <w:ilvl w:val="0"/>
-          <w:numId w:val="0"/>
-        </w:numPr>
-        <w:ind w:left="3600" w:hanging="0"/>
-        <w:jc w:val="both"/>
-        <w:rPr>
-          <w:rFonts w:ascii="Droid Sans Mono;monospace;monospace;Droid Sans Fallback" w:hAnsi="Droid Sans Mono;monospace;monospace;Droid Sans Fallback"/>
-          <w:b/>
-          <w:b/>
-          <w:bCs/>
-          <w:color w:val="FF3838"/>
-          <w:sz w:val="21"/>
-        </w:rPr>
-      </w:pPr>
-      <w:r>
-        <w:rPr>
-          <w:rFonts w:eastAsia="Times New Roman" w:cs="Times New Roman" w:ascii="Times New Roman" w:hAnsi="Times New Roman"/>
-          <w:b/>
-          <w:bCs/>
-          <w:color w:val="FF3838"/>
-          <w:sz w:val="24"/>
-          <w:szCs w:val="24"/>
-        </w:rPr>
-        <w:t>GPU (threads: 1024)</w:t>
-      </w:r>
-    </w:p>
-    <w:p>
-      <w:pPr>
-        <w:pStyle w:val="Normal"/>
-        <w:spacing w:lineRule="atLeast" w:line="285"/>
-        <w:rPr>
-          <w:rFonts w:ascii="Droid Sans Mono;monospace;monospace;Droid Sans Fallback" w:hAnsi="Droid Sans Mono;monospace;monospace;Droid Sans Fallback"/>
-          <w:b/>
-          <w:b/>
-          <w:bCs/>
-          <w:color w:val="FF3838"/>
-          <w:sz w:val="21"/>
-        </w:rPr>
-      </w:pPr>
-      <w:r>
-        <w:rPr>
-          <w:rFonts w:ascii="Droid Sans Mono;monospace;monospace;Droid Sans Fallback" w:hAnsi="Droid Sans Mono;monospace;monospace;Droid Sans Fallback"/>
-          <w:b/>
-          <w:bCs/>
-          <w:color w:val="FF3838"/>
-          <w:sz w:val="21"/>
-        </w:rPr>
-        <w:tab/>
-        <w:tab/>
-        <w:tab/>
-      </w:r>
-      <w:r>
-        <w:rPr>
-          <w:rFonts w:ascii="Droid Sans Mono;monospace;monospace;Droid Sans Fallback" w:hAnsi="Droid Sans Mono;monospace;monospace;Droid Sans Fallback"/>
-          <w:b/>
-          <w:bCs/>
-          <w:color w:val="FF3838"/>
-          <w:sz w:val="21"/>
-        </w:rPr>
-        <w:t xml:space="preserve">size: </w:t>
-      </w:r>
-      <w:r>
-        <w:rPr>
-          <w:rFonts w:ascii="Droid Sans Mono;monospace;monospace;Droid Sans Fallback" w:hAnsi="Droid Sans Mono;monospace;monospace;Droid Sans Fallback"/>
-          <w:b/>
-          <w:bCs/>
-          <w:color w:val="FF3838"/>
-          <w:sz w:val="21"/>
-        </w:rPr>
-        <w:t>33500000</w:t>
-      </w:r>
-    </w:p>
-    <w:p>
-      <w:pPr>
-        <w:pStyle w:val="Normal"/>
-        <w:spacing w:lineRule="atLeast" w:line="285"/>
-        <w:rPr>
-          <w:rFonts w:ascii="Droid Sans Mono;monospace;monospace;Droid Sans Fallback" w:hAnsi="Droid Sans Mono;monospace;monospace;Droid Sans Fallback"/>
-          <w:b w:val="false"/>
-          <w:color w:val="FF3838"/>
-          <w:sz w:val="21"/>
-        </w:rPr>
-      </w:pPr>
-      <w:r>
-        <w:rPr>
-          <w:rFonts w:ascii="Droid Sans Mono;monospace;monospace;Droid Sans Fallback" w:hAnsi="Droid Sans Mono;monospace;monospace;Droid Sans Fallback"/>
-          <w:b/>
-          <w:bCs/>
-          <w:color w:val="FF3838"/>
-          <w:sz w:val="21"/>
-        </w:rPr>
-        <w:t>time:</w:t>
-      </w:r>
-      <w:r>
-        <w:rPr>
-          <w:rFonts w:ascii="Droid Sans Mono;monospace;monospace;Droid Sans Fallback" w:hAnsi="Droid Sans Mono;monospace;monospace;Droid Sans Fallback"/>
-          <w:b w:val="false"/>
-          <w:color w:val="FF3838"/>
-          <w:sz w:val="21"/>
-        </w:rPr>
-        <w:t xml:space="preserve"> </w:t>
-      </w:r>
-      <w:r>
-        <w:rPr>
-          <w:rFonts w:ascii="Droid Sans Mono;monospace;monospace;Droid Sans Fallback" w:hAnsi="Droid Sans Mono;monospace;monospace;Droid Sans Fallback"/>
-          <w:b/>
-          <w:bCs/>
-          <w:color w:val="800080"/>
-          <w:sz w:val="21"/>
-        </w:rPr>
-        <w:t>26.35</w:t>
-      </w:r>
-      <w:r>
-        <w:rPr>
-          <w:rFonts w:ascii="Droid Sans Mono;monospace;monospace;Droid Sans Fallback" w:hAnsi="Droid Sans Mono;monospace;monospace;Droid Sans Fallback"/>
-          <w:b w:val="false"/>
-          <w:bCs w:val="false"/>
-          <w:color w:val="800080"/>
-          <w:sz w:val="21"/>
-        </w:rPr>
-        <w:t>ms</w:t>
-      </w:r>
-    </w:p>
-    <w:p>
-      <w:pPr>
-        <w:pStyle w:val="Normal"/>
-        <w:spacing w:lineRule="atLeast" w:line="285"/>
-        <w:rPr>
-          <w:rFonts w:ascii="Times New Roman" w:hAnsi="Times New Roman" w:eastAsia="Times New Roman" w:cs="Times New Roman"/>
-          <w:color w:val="000000"/>
-          <w:sz w:val="24"/>
-          <w:szCs w:val="24"/>
-        </w:rPr>
-      </w:pPr>
-      <w:r>
-        <w:rPr>
-          <w:rFonts w:ascii="Droid Sans Mono;monospace;monospace;Droid Sans Fallback" w:hAnsi="Droid Sans Mono;monospace;monospace;Droid Sans Fallback"/>
-          <w:b w:val="false"/>
-          <w:color w:val="D4D4D4"/>
-          <w:sz w:val="21"/>
-          <w:highlight w:val="black"/>
-        </w:rPr>
-      </w:r>
-    </w:p>
-    <w:p>
-      <w:pPr>
-        <w:pStyle w:val="Normal"/>
-        <w:spacing w:lineRule="atLeast" w:line="285"/>
-        <w:rPr>
-          <w:rFonts w:ascii="Times New Roman" w:hAnsi="Times New Roman" w:eastAsia="Times New Roman" w:cs="Times New Roman"/>
-          <w:color w:val="000000"/>
-          <w:sz w:val="24"/>
-          <w:szCs w:val="24"/>
-        </w:rPr>
-      </w:pPr>
-      <w:r>
-        <w:rPr>
-          <w:rFonts w:ascii="Droid Sans Mono;monospace;monospace;Droid Sans Fallback" w:hAnsi="Droid Sans Mono;monospace;monospace;Droid Sans Fallback"/>
-          <w:b w:val="false"/>
-          <w:color w:val="D4D4D4"/>
-          <w:sz w:val="21"/>
-          <w:highlight w:val="black"/>
-        </w:rPr>
-      </w:r>
-    </w:p>
-    <w:p>
-      <w:pPr>
-        <w:pStyle w:val="Normal"/>
-        <w:spacing w:lineRule="atLeast" w:line="285"/>
-        <w:rPr>
-          <w:rFonts w:ascii="Droid Sans Mono;monospace;monospace;Droid Sans Fallback" w:hAnsi="Droid Sans Mono;monospace;monospace;Droid Sans Fallback"/>
-          <w:b/>
-          <w:b/>
-          <w:bCs/>
-          <w:color w:val="FF3838"/>
-          <w:sz w:val="21"/>
-          <w:highlight w:val="white"/>
-        </w:rPr>
-      </w:pPr>
-      <w:r>
-        <w:rPr>
-          <w:rFonts w:ascii="Droid Sans Mono;monospace;monospace;Droid Sans Fallback" w:hAnsi="Droid Sans Mono;monospace;monospace;Droid Sans Fallback"/>
-          <w:b/>
-          <w:bCs/>
-          <w:color w:val="FF3838"/>
-          <w:sz w:val="21"/>
-          <w:highlight w:val="white"/>
-        </w:rPr>
-        <w:t>CPU</w:t>
-      </w:r>
-    </w:p>
-    <w:p>
-      <w:pPr>
-        <w:pStyle w:val="Normal"/>
-        <w:spacing w:lineRule="atLeast" w:line="285"/>
-        <w:rPr>
-          <w:rFonts w:ascii="Droid Sans Mono;monospace;monospace;Droid Sans Fallback" w:hAnsi="Droid Sans Mono;monospace;monospace;Droid Sans Fallback"/>
-          <w:b/>
-          <w:b/>
-          <w:bCs/>
-          <w:color w:val="FF3838"/>
-          <w:sz w:val="21"/>
-          <w:highlight w:val="white"/>
-        </w:rPr>
-      </w:pPr>
-      <w:r>
-        <w:rPr>
-          <w:rFonts w:ascii="Droid Sans Mono;monospace;monospace;Droid Sans Fallback" w:hAnsi="Droid Sans Mono;monospace;monospace;Droid Sans Fallback"/>
-          <w:b/>
-          <w:bCs/>
-          <w:color w:val="FF3838"/>
-          <w:sz w:val="21"/>
-          <w:highlight w:val="white"/>
-        </w:rPr>
-        <w:t xml:space="preserve">size: </w:t>
-      </w:r>
-      <w:r>
-        <w:rPr>
-          <w:rFonts w:ascii="Droid Sans Mono;monospace;monospace;Droid Sans Fallback" w:hAnsi="Droid Sans Mono;monospace;monospace;Droid Sans Fallback"/>
-          <w:b/>
-          <w:bCs/>
-          <w:color w:val="FF3838"/>
-          <w:sz w:val="21"/>
-          <w:highlight w:val="white"/>
-        </w:rPr>
-        <w:t>33500000</w:t>
-      </w:r>
-    </w:p>
-    <w:p>
-      <w:pPr>
-        <w:pStyle w:val="Normal"/>
-        <w:spacing w:lineRule="atLeast" w:line="285"/>
-        <w:rPr>
-          <w:rFonts w:ascii="Droid Sans Mono;monospace;monospace;Droid Sans Fallback" w:hAnsi="Droid Sans Mono;monospace;monospace;Droid Sans Fallback"/>
-          <w:b w:val="false"/>
-          <w:color w:val="FF3838"/>
-          <w:sz w:val="21"/>
-          <w:highlight w:val="white"/>
-        </w:rPr>
-      </w:pPr>
-      <w:r>
-        <w:rPr>
-          <w:rFonts w:ascii="Droid Sans Mono;monospace;monospace;Droid Sans Fallback" w:hAnsi="Droid Sans Mono;monospace;monospace;Droid Sans Fallback"/>
-          <w:b/>
-          <w:bCs/>
-          <w:color w:val="FF3838"/>
-          <w:sz w:val="21"/>
-          <w:highlight w:val="white"/>
-        </w:rPr>
-        <w:t>time:</w:t>
-      </w:r>
-      <w:r>
-        <w:rPr>
-          <w:rFonts w:ascii="Droid Sans Mono;monospace;monospace;Droid Sans Fallback" w:hAnsi="Droid Sans Mono;monospace;monospace;Droid Sans Fallback"/>
-          <w:b w:val="false"/>
-          <w:color w:val="FF3838"/>
-          <w:sz w:val="21"/>
-          <w:highlight w:val="white"/>
-        </w:rPr>
-        <w:t xml:space="preserve"> </w:t>
-      </w:r>
-      <w:r>
-        <w:rPr>
-          <w:rFonts w:ascii="Droid Sans Mono;monospace;monospace;Droid Sans Fallback" w:hAnsi="Droid Sans Mono;monospace;monospace;Droid Sans Fallback"/>
-          <w:b/>
-          <w:bCs/>
-          <w:color w:val="800080"/>
-          <w:sz w:val="21"/>
-          <w:highlight w:val="white"/>
-        </w:rPr>
-        <w:t>419.563</w:t>
-      </w:r>
-      <w:r>
-        <w:rPr>
-          <w:rFonts w:ascii="Droid Sans Mono;monospace;monospace;Droid Sans Fallback" w:hAnsi="Droid Sans Mono;monospace;monospace;Droid Sans Fallback"/>
-          <w:b w:val="false"/>
-          <w:bCs w:val="false"/>
-          <w:color w:val="800080"/>
-          <w:sz w:val="21"/>
-          <w:highlight w:val="white"/>
-        </w:rPr>
-        <w:t>ms</w:t>
+        <w:rPr>
+          <w:rFonts w:eastAsia="Times New Roman" w:cs="Times New Roman" w:ascii="Times New Roman" w:hAnsi="Times New Roman"/>
+          <w:color w:val="000000"/>
+          <w:sz w:val="24"/>
+          <w:szCs w:val="24"/>
+        </w:rPr>
       </w:r>
     </w:p>
     <w:p>
@@ -2784,7 +2699,12 @@
         </w:rPr>
       </w:pPr>
       <w:r>
-        <w:rPr/>
+        <w:rPr>
+          <w:rFonts w:eastAsia="Times New Roman" w:cs="Times New Roman" w:ascii="Times New Roman" w:hAnsi="Times New Roman"/>
+          <w:color w:val="000000"/>
+          <w:sz w:val="24"/>
+          <w:szCs w:val="24"/>
+        </w:rPr>
       </w:r>
     </w:p>
     <w:p>
@@ -2796,30 +2716,10 @@
         </w:numPr>
         <w:ind w:left="3229" w:hanging="0"/>
         <w:jc w:val="both"/>
-        <w:rPr>
-          <w:rFonts w:ascii="Times New Roman" w:hAnsi="Times New Roman" w:eastAsia="Times New Roman" w:cs="Times New Roman"/>
-          <w:color w:val="000000"/>
-          <w:sz w:val="24"/>
-          <w:szCs w:val="24"/>
-        </w:rPr>
-      </w:pPr>
-      <w:r>
         <w:rPr/>
-      </w:r>
-    </w:p>
-    <w:p>
-      <w:pPr>
-        <w:pStyle w:val="Normal"/>
-        <w:numPr>
-          <w:ilvl w:val="0"/>
-          <w:numId w:val="0"/>
-        </w:numPr>
-        <w:ind w:left="3229" w:hanging="0"/>
-        <w:jc w:val="both"/>
+      </w:pPr>
+      <w:r>
         <w:rPr/>
-      </w:pPr>
-      <w:r>
-        <w:rPr/>
       </w:r>
     </w:p>
     <w:p>
@@ -2900,7 +2800,12 @@
         </w:rPr>
       </w:pPr>
       <w:r>
-        <w:rPr/>
+        <w:rPr>
+          <w:rFonts w:eastAsia="Times New Roman" w:cs="Times New Roman" w:ascii="Times New Roman" w:hAnsi="Times New Roman"/>
+          <w:color w:val="000000"/>
+          <w:sz w:val="24"/>
+          <w:szCs w:val="24"/>
+        </w:rPr>
       </w:r>
     </w:p>
     <w:p>
@@ -2936,7 +2841,12 @@
         </w:rPr>
       </w:pPr>
       <w:r>
-        <w:rPr/>
+        <w:rPr>
+          <w:rFonts w:eastAsia="Times New Roman" w:cs="Times New Roman" w:ascii="Times New Roman" w:hAnsi="Times New Roman"/>
+          <w:color w:val="000000"/>
+          <w:sz w:val="24"/>
+          <w:szCs w:val="24"/>
+        </w:rPr>
       </w:r>
     </w:p>
     <w:p>
@@ -2971,273 +2881,6 @@
     </w:sectPr>
   </w:body>
 </w:document>
-</file>
-
-<file path=word/numbering.xml><?xml version="1.0" encoding="utf-8"?>
-<w:numbering xmlns:w="http://schemas.openxmlformats.org/wordprocessingml/2006/main" xmlns:o="urn:schemas-microsoft-com:office:office" xmlns:r="http://schemas.openxmlformats.org/officeDocument/2006/relationships" xmlns:v="urn:schemas-microsoft-com:vml">
-  <w:abstractNum w:abstractNumId="1">
-    <w:lvl w:ilvl="0">
-      <w:start w:val="1"/>
-      <w:numFmt w:val="decimal"/>
-      <w:lvlText w:val="%1."/>
-      <w:lvlJc w:val="left"/>
-      <w:pPr>
-        <w:tabs>
-          <w:tab w:val="num" w:pos="720"/>
-        </w:tabs>
-        <w:ind w:left="720" w:hanging="360"/>
-      </w:pPr>
-      <w:rPr>
-        <w:u w:val="none"/>
-      </w:rPr>
-    </w:lvl>
-    <w:lvl w:ilvl="1">
-      <w:start w:val="1"/>
-      <w:numFmt w:val="lowerLetter"/>
-      <w:lvlText w:val="%2."/>
-      <w:lvlJc w:val="left"/>
-      <w:pPr>
-        <w:tabs>
-          <w:tab w:val="num" w:pos="1080"/>
-        </w:tabs>
-        <w:ind w:left="1440" w:hanging="360"/>
-      </w:pPr>
-      <w:rPr>
-        <w:u w:val="none"/>
-      </w:rPr>
-    </w:lvl>
-    <w:lvl w:ilvl="2">
-      <w:start w:val="1"/>
-      <w:numFmt w:val="lowerRoman"/>
-      <w:lvlText w:val="%3."/>
-      <w:lvlJc w:val="right"/>
-      <w:pPr>
-        <w:tabs>
-          <w:tab w:val="num" w:pos="1440"/>
-        </w:tabs>
-        <w:ind w:left="2160" w:hanging="360"/>
-      </w:pPr>
-      <w:rPr>
-        <w:u w:val="none"/>
-      </w:rPr>
-    </w:lvl>
-    <w:lvl w:ilvl="3">
-      <w:start w:val="1"/>
-      <w:numFmt w:val="decimal"/>
-      <w:lvlText w:val="%4."/>
-      <w:lvlJc w:val="left"/>
-      <w:pPr>
-        <w:tabs>
-          <w:tab w:val="num" w:pos="1800"/>
-        </w:tabs>
-        <w:ind w:left="2880" w:hanging="360"/>
-      </w:pPr>
-      <w:rPr>
-        <w:u w:val="none"/>
-      </w:rPr>
-    </w:lvl>
-    <w:lvl w:ilvl="4">
-      <w:start w:val="1"/>
-      <w:numFmt w:val="lowerLetter"/>
-      <w:lvlText w:val="%5."/>
-      <w:lvlJc w:val="left"/>
-      <w:pPr>
-        <w:tabs>
-          <w:tab w:val="num" w:pos="2160"/>
-        </w:tabs>
-        <w:ind w:left="3600" w:hanging="360"/>
-      </w:pPr>
-      <w:rPr>
-        <w:u w:val="none"/>
-      </w:rPr>
-    </w:lvl>
-    <w:lvl w:ilvl="5">
-      <w:start w:val="1"/>
-      <w:numFmt w:val="lowerRoman"/>
-      <w:lvlText w:val="%6."/>
-      <w:lvlJc w:val="right"/>
-      <w:pPr>
-        <w:tabs>
-          <w:tab w:val="num" w:pos="2520"/>
-        </w:tabs>
-        <w:ind w:left="4320" w:hanging="360"/>
-      </w:pPr>
-      <w:rPr>
-        <w:u w:val="none"/>
-      </w:rPr>
-    </w:lvl>
-    <w:lvl w:ilvl="6">
-      <w:start w:val="1"/>
-      <w:numFmt w:val="decimal"/>
-      <w:lvlText w:val="%7."/>
-      <w:lvlJc w:val="left"/>
-      <w:pPr>
-        <w:tabs>
-          <w:tab w:val="num" w:pos="2880"/>
-        </w:tabs>
-        <w:ind w:left="5040" w:hanging="360"/>
-      </w:pPr>
-      <w:rPr>
-        <w:u w:val="none"/>
-      </w:rPr>
-    </w:lvl>
-    <w:lvl w:ilvl="7">
-      <w:start w:val="1"/>
-      <w:numFmt w:val="lowerLetter"/>
-      <w:lvlText w:val="%8."/>
-      <w:lvlJc w:val="left"/>
-      <w:pPr>
-        <w:tabs>
-          <w:tab w:val="num" w:pos="3240"/>
-        </w:tabs>
-        <w:ind w:left="5760" w:hanging="360"/>
-      </w:pPr>
-      <w:rPr>
-        <w:u w:val="none"/>
-      </w:rPr>
-    </w:lvl>
-    <w:lvl w:ilvl="8">
-      <w:start w:val="1"/>
-      <w:numFmt w:val="lowerRoman"/>
-      <w:lvlText w:val="%9."/>
-      <w:lvlJc w:val="right"/>
-      <w:pPr>
-        <w:tabs>
-          <w:tab w:val="num" w:pos="3600"/>
-        </w:tabs>
-        <w:ind w:left="6480" w:hanging="360"/>
-      </w:pPr>
-      <w:rPr>
-        <w:u w:val="none"/>
-      </w:rPr>
-    </w:lvl>
-  </w:abstractNum>
-  <w:abstractNum w:abstractNumId="2">
-    <w:lvl w:ilvl="0">
-      <w:start w:val="1"/>
-      <w:numFmt w:val="none"/>
-      <w:suff w:val="nothing"/>
-      <w:lvlText w:val=""/>
-      <w:lvlJc w:val="left"/>
-      <w:pPr>
-        <w:tabs>
-          <w:tab w:val="num" w:pos="0"/>
-        </w:tabs>
-        <w:ind w:left="0" w:hanging="0"/>
-      </w:pPr>
-    </w:lvl>
-    <w:lvl w:ilvl="1">
-      <w:start w:val="1"/>
-      <w:numFmt w:val="none"/>
-      <w:suff w:val="nothing"/>
-      <w:lvlText w:val=""/>
-      <w:lvlJc w:val="left"/>
-      <w:pPr>
-        <w:tabs>
-          <w:tab w:val="num" w:pos="0"/>
-        </w:tabs>
-        <w:ind w:left="0" w:hanging="0"/>
-      </w:pPr>
-    </w:lvl>
-    <w:lvl w:ilvl="2">
-      <w:start w:val="1"/>
-      <w:numFmt w:val="none"/>
-      <w:suff w:val="nothing"/>
-      <w:lvlText w:val=""/>
-      <w:lvlJc w:val="left"/>
-      <w:pPr>
-        <w:tabs>
-          <w:tab w:val="num" w:pos="0"/>
-        </w:tabs>
-        <w:ind w:left="0" w:hanging="0"/>
-      </w:pPr>
-    </w:lvl>
-    <w:lvl w:ilvl="3">
-      <w:start w:val="1"/>
-      <w:numFmt w:val="none"/>
-      <w:suff w:val="nothing"/>
-      <w:lvlText w:val=""/>
-      <w:lvlJc w:val="left"/>
-      <w:pPr>
-        <w:tabs>
-          <w:tab w:val="num" w:pos="0"/>
-        </w:tabs>
-        <w:ind w:left="0" w:hanging="0"/>
-      </w:pPr>
-    </w:lvl>
-    <w:lvl w:ilvl="4">
-      <w:start w:val="1"/>
-      <w:numFmt w:val="none"/>
-      <w:suff w:val="nothing"/>
-      <w:lvlText w:val=""/>
-      <w:lvlJc w:val="left"/>
-      <w:pPr>
-        <w:tabs>
-          <w:tab w:val="num" w:pos="0"/>
-        </w:tabs>
-        <w:ind w:left="0" w:hanging="0"/>
-      </w:pPr>
-    </w:lvl>
-    <w:lvl w:ilvl="5">
-      <w:start w:val="1"/>
-      <w:numFmt w:val="none"/>
-      <w:suff w:val="nothing"/>
-      <w:lvlText w:val=""/>
-      <w:lvlJc w:val="left"/>
-      <w:pPr>
-        <w:tabs>
-          <w:tab w:val="num" w:pos="0"/>
-        </w:tabs>
-        <w:ind w:left="0" w:hanging="0"/>
-      </w:pPr>
-    </w:lvl>
-    <w:lvl w:ilvl="6">
-      <w:start w:val="1"/>
-      <w:numFmt w:val="none"/>
-      <w:suff w:val="nothing"/>
-      <w:lvlText w:val=""/>
-      <w:lvlJc w:val="left"/>
-      <w:pPr>
-        <w:tabs>
-          <w:tab w:val="num" w:pos="0"/>
-        </w:tabs>
-        <w:ind w:left="0" w:hanging="0"/>
-      </w:pPr>
-    </w:lvl>
-    <w:lvl w:ilvl="7">
-      <w:start w:val="1"/>
-      <w:numFmt w:val="none"/>
-      <w:suff w:val="nothing"/>
-      <w:lvlText w:val=""/>
-      <w:lvlJc w:val="left"/>
-      <w:pPr>
-        <w:tabs>
-          <w:tab w:val="num" w:pos="0"/>
-        </w:tabs>
-        <w:ind w:left="0" w:hanging="0"/>
-      </w:pPr>
-    </w:lvl>
-    <w:lvl w:ilvl="8">
-      <w:start w:val="1"/>
-      <w:numFmt w:val="none"/>
-      <w:suff w:val="nothing"/>
-      <w:lvlText w:val=""/>
-      <w:lvlJc w:val="left"/>
-      <w:pPr>
-        <w:tabs>
-          <w:tab w:val="num" w:pos="0"/>
-        </w:tabs>
-        <w:ind w:left="0" w:hanging="0"/>
-      </w:pPr>
-    </w:lvl>
-  </w:abstractNum>
-  <w:num w:numId="1">
-    <w:abstractNumId w:val="1"/>
-  </w:num>
-  <w:num w:numId="2">
-    <w:abstractNumId w:val="2"/>
-  </w:num>
-</w:numbering>
 </file>
 
 <file path=word/styles.xml><?xml version="1.0" encoding="utf-8"?>

</xml_diff>